<commit_message>
Added note about when to use dispersion
</commit_message>
<xml_diff>
--- a/Models/LinearModels_to_GLMs/LinearModelsToGLMs.docx
+++ b/Models/LinearModels_to_GLMs/LinearModelsToGLMs.docx
@@ -169,6 +169,17 @@
       </w:r>
     </w:p>
     <w:p>
+      <w:pPr>
+        <w:pStyle w:val="SourceCode"/>
+      </w:pPr>
+      <w:r>
+        <w:rPr>
+          <w:rStyle w:val="VerbatimChar"/>
+        </w:rPr>
+        <w:t xml:space="preserve">Warning: package 'ggplot2' was built under R version 3.1.3</w:t>
+      </w:r>
+    </w:p>
+    <w:p>
       <w:r>
         <w:rPr>
           <w:b/>
@@ -1053,7 +1064,7 @@
               <a:graphicData uri="http://schemas.openxmlformats.org/drawingml/2006/picture">
                 <pic:pic>
                   <pic:nvPicPr>
-                    <pic:cNvPr descr="./LinearModelsToGLMs_files/figure-docx/unnamed-chunk-7-1.png" id="0" name="Picture"/>
+                    <pic:cNvPr descr="LinearModelsToGLMs_files/figure-docx/unnamed-chunk-7-1.png" id="0" name="Picture"/>
                     <pic:cNvPicPr>
                       <a:picLocks noChangeArrowheads="1" noChangeAspect="1"/>
                     </pic:cNvPicPr>
@@ -1512,7 +1523,7 @@
               <a:graphicData uri="http://schemas.openxmlformats.org/drawingml/2006/picture">
                 <pic:pic>
                   <pic:nvPicPr>
-                    <pic:cNvPr descr="./LinearModelsToGLMs_files/figure-docx/unnamed-chunk-8-1.png" id="0" name="Picture"/>
+                    <pic:cNvPr descr="LinearModelsToGLMs_files/figure-docx/unnamed-chunk-8-1.png" id="0" name="Picture"/>
                     <pic:cNvPicPr>
                       <a:picLocks noChangeArrowheads="1" noChangeAspect="1"/>
                     </pic:cNvPicPr>
@@ -2145,7 +2156,7 @@
               <a:graphicData uri="http://schemas.openxmlformats.org/drawingml/2006/picture">
                 <pic:pic>
                   <pic:nvPicPr>
-                    <pic:cNvPr descr="./LinearModelsToGLMs_files/figure-docx/unnamed-chunk-9-1.png" id="0" name="Picture"/>
+                    <pic:cNvPr descr="LinearModelsToGLMs_files/figure-docx/unnamed-chunk-9-1.png" id="0" name="Picture"/>
                     <pic:cNvPicPr>
                       <a:picLocks noChangeArrowheads="1" noChangeAspect="1"/>
                     </pic:cNvPicPr>
@@ -2794,7 +2805,7 @@
               <a:graphicData uri="http://schemas.openxmlformats.org/drawingml/2006/picture">
                 <pic:pic>
                   <pic:nvPicPr>
-                    <pic:cNvPr descr="./LinearModelsToGLMs_files/figure-docx/unnamed-chunk-11-1.png" id="0" name="Picture"/>
+                    <pic:cNvPr descr="LinearModelsToGLMs_files/figure-docx/unnamed-chunk-11-1.png" id="0" name="Picture"/>
                     <pic:cNvPicPr>
                       <a:picLocks noChangeArrowheads="1" noChangeAspect="1"/>
                     </pic:cNvPicPr>
@@ -3496,7 +3507,7 @@
               <a:graphicData uri="http://schemas.openxmlformats.org/drawingml/2006/picture">
                 <pic:pic>
                   <pic:nvPicPr>
-                    <pic:cNvPr descr="./LinearModelsToGLMs_files/figure-docx/unnamed-chunk-14-1.png" id="0" name="Picture"/>
+                    <pic:cNvPr descr="LinearModelsToGLMs_files/figure-docx/unnamed-chunk-14-1.png" id="0" name="Picture"/>
                     <pic:cNvPicPr>
                       <a:picLocks noChangeArrowheads="1" noChangeAspect="1"/>
                     </pic:cNvPicPr>
@@ -4453,7 +4464,7 @@
               <a:graphicData uri="http://schemas.openxmlformats.org/drawingml/2006/picture">
                 <pic:pic>
                   <pic:nvPicPr>
-                    <pic:cNvPr descr="./LinearModelsToGLMs_files/figure-docx/unnamed-chunk-15-1.png" id="0" name="Picture"/>
+                    <pic:cNvPr descr="LinearModelsToGLMs_files/figure-docx/unnamed-chunk-15-1.png" id="0" name="Picture"/>
                     <pic:cNvPicPr>
                       <a:picLocks noChangeArrowheads="1" noChangeAspect="1"/>
                     </pic:cNvPicPr>
@@ -4488,7 +4499,7 @@
     </w:p>
     <w:p>
       <w:r>
-        <w:t xml:space="preserve">It's time that we check on dispersion. Essentially, we want to look at the distribution of the data and discribe it as a non-negative number.</w:t>
+        <w:t xml:space="preserve">It's time that we check on dispersion. Essentially, we want to look at the distribution of the data and discribe it as a non-negative number. Note that we only look at dispersion in the case of count data or other data that follows a Poisson or a related distribution.</w:t>
       </w:r>
     </w:p>
     <w:p>
@@ -5277,7 +5288,7 @@
               <a:graphicData uri="http://schemas.openxmlformats.org/drawingml/2006/picture">
                 <pic:pic>
                   <pic:nvPicPr>
-                    <pic:cNvPr descr="./LinearModelsToGLMs_files/figure-docx/unnamed-chunk-17-1.png" id="0" name="Picture"/>
+                    <pic:cNvPr descr="LinearModelsToGLMs_files/figure-docx/unnamed-chunk-17-1.png" id="0" name="Picture"/>
                     <pic:cNvPicPr>
                       <a:picLocks noChangeArrowheads="1" noChangeAspect="1"/>
                     </pic:cNvPicPr>
@@ -5384,7 +5395,7 @@
               <a:graphicData uri="http://schemas.openxmlformats.org/drawingml/2006/picture">
                 <pic:pic>
                   <pic:nvPicPr>
-                    <pic:cNvPr descr="./LinearModelsToGLMs_files/figure-docx/unnamed-chunk-18-1.png" id="0" name="Picture"/>
+                    <pic:cNvPr descr="LinearModelsToGLMs_files/figure-docx/unnamed-chunk-18-1.png" id="0" name="Picture"/>
                     <pic:cNvPicPr>
                       <a:picLocks noChangeArrowheads="1" noChangeAspect="1"/>
                     </pic:cNvPicPr>
@@ -7714,7 +7725,7 @@
               <a:graphicData uri="http://schemas.openxmlformats.org/drawingml/2006/picture">
                 <pic:pic>
                   <pic:nvPicPr>
-                    <pic:cNvPr descr="./LinearModelsToGLMs_files/figure-docx/unnamed-chunk-24-1.png" id="0" name="Picture"/>
+                    <pic:cNvPr descr="LinearModelsToGLMs_files/figure-docx/unnamed-chunk-24-1.png" id="0" name="Picture"/>
                     <pic:cNvPicPr>
                       <a:picLocks noChangeArrowheads="1" noChangeAspect="1"/>
                     </pic:cNvPicPr>
@@ -8692,7 +8703,7 @@
               <a:graphicData uri="http://schemas.openxmlformats.org/drawingml/2006/picture">
                 <pic:pic>
                   <pic:nvPicPr>
-                    <pic:cNvPr descr="./LinearModelsToGLMs_files/figure-docx/unnamed-chunk-25-1.png" id="0" name="Picture"/>
+                    <pic:cNvPr descr="LinearModelsToGLMs_files/figure-docx/unnamed-chunk-25-1.png" id="0" name="Picture"/>
                     <pic:cNvPicPr>
                       <a:picLocks noChangeArrowheads="1" noChangeAspect="1"/>
                     </pic:cNvPicPr>
@@ -9693,7 +9704,7 @@
               <a:graphicData uri="http://schemas.openxmlformats.org/drawingml/2006/picture">
                 <pic:pic>
                   <pic:nvPicPr>
-                    <pic:cNvPr descr="./LinearModelsToGLMs_files/figure-docx/unnamed-chunk-26-1.png" id="0" name="Picture"/>
+                    <pic:cNvPr descr="LinearModelsToGLMs_files/figure-docx/unnamed-chunk-26-1.png" id="0" name="Picture"/>
                     <pic:cNvPicPr>
                       <a:picLocks noChangeArrowheads="1" noChangeAspect="1"/>
                     </pic:cNvPicPr>
@@ -10311,7 +10322,7 @@
               <a:graphicData uri="http://schemas.openxmlformats.org/drawingml/2006/picture">
                 <pic:pic>
                   <pic:nvPicPr>
-                    <pic:cNvPr descr="./LinearModelsToGLMs_files/figure-docx/unnamed-chunk-27-1.png" id="0" name="Picture"/>
+                    <pic:cNvPr descr="LinearModelsToGLMs_files/figure-docx/unnamed-chunk-27-1.png" id="0" name="Picture"/>
                     <pic:cNvPicPr>
                       <a:picLocks noChangeArrowheads="1" noChangeAspect="1"/>
                     </pic:cNvPicPr>
@@ -10355,7 +10366,7 @@
 <file path=word/numbering.xml><?xml version="1.0" encoding="utf-8"?>
 <w:numbering xmlns:w="http://schemas.openxmlformats.org/wordprocessingml/2006/main">
   <w:abstractNum w:abstractNumId="0">
-    <w:nsid w:val="1777a859"/>
+    <w:nsid w:val="c744c8ba"/>
     <w:multiLevelType w:val="multilevel"/>
     <w:lvl w:ilvl="0">
       <w:numFmt w:val="bullet"/>

</xml_diff>